<commit_message>
add text on SuperGoose window
</commit_message>
<xml_diff>
--- a/SuperGoose/docs/Пояснительная записка.docx
+++ b/SuperGoose/docs/Пояснительная записка.docx
@@ -54,15 +54,31 @@
           <w:sz w:val="28"/>
           <w:szCs w:val="28"/>
         </w:rPr>
-        <w:t>» - это ролевая игра, созданная для того, чтобы отдохнуть, расслабиться и просто хорошо провести свободное время. Главным персонажем является гусь, который попадает в разные лабиринты и сталкивается с различными врагами. Интерфейс программы максимально не сложный, в нём сможет разобраться каждый. Приложен</w:t>
-      </w:r>
-      <w:r>
-        <w:rPr>
-          <w:rFonts w:ascii="Times New Roman" w:hAnsi="Times New Roman" w:cs="Times New Roman"/>
-          <w:sz w:val="28"/>
-          <w:szCs w:val="28"/>
-        </w:rPr>
-        <w:t>ие состоит из стартового окна, 5 дополнительных окон, финального окна, победного окна и проигрышного окна. Также в приложении используются файлы .</w:t>
+        <w:t>» - это ролевая игра, созданная для того, чтобы отдохнуть, расслабиться и просто хорошо провести свободное время. Главным персонажем является гусь, который попадает в разные лабиринты и сталкивается с врагами. Интерфейс программы максимально не сложный, в нём сможет разобраться каждый. Приложен</w:t>
+      </w:r>
+      <w:r>
+        <w:rPr>
+          <w:rFonts w:ascii="Times New Roman" w:hAnsi="Times New Roman" w:cs="Times New Roman"/>
+          <w:sz w:val="28"/>
+          <w:szCs w:val="28"/>
+        </w:rPr>
+        <w:t>ие состоит из стартового окна, 5 дополнительных окон, финального окна, победного окна и проигрышного окна. Также в приложении используются</w:t>
+      </w:r>
+      <w:r>
+        <w:rPr>
+          <w:rFonts w:ascii="Times New Roman" w:hAnsi="Times New Roman" w:cs="Times New Roman"/>
+          <w:sz w:val="28"/>
+          <w:szCs w:val="28"/>
+        </w:rPr>
+        <w:t>:</w:t>
+      </w:r>
+      <w:r>
+        <w:rPr>
+          <w:rFonts w:ascii="Times New Roman" w:hAnsi="Times New Roman" w:cs="Times New Roman"/>
+          <w:sz w:val="28"/>
+          <w:szCs w:val="28"/>
+        </w:rPr>
+        <w:t xml:space="preserve"> файлы .</w:t>
       </w:r>
       <w:proofErr w:type="spellStart"/>
       <w:r>
@@ -88,7 +104,15 @@
           <w:sz w:val="28"/>
           <w:szCs w:val="28"/>
         </w:rPr>
-        <w:t xml:space="preserve">и файлы </w:t>
+        <w:t>и</w:t>
+      </w:r>
+      <w:r>
+        <w:rPr>
+          <w:rFonts w:ascii="Times New Roman" w:hAnsi="Times New Roman" w:cs="Times New Roman"/>
+          <w:sz w:val="28"/>
+          <w:szCs w:val="28"/>
+        </w:rPr>
+        <w:t xml:space="preserve"> </w:t>
       </w:r>
       <w:r>
         <w:rPr>
@@ -115,15 +139,23 @@
           <w:sz w:val="28"/>
           <w:szCs w:val="28"/>
         </w:rPr>
-        <w:t xml:space="preserve">3. </w:t>
-      </w:r>
-      <w:r>
-        <w:rPr>
-          <w:rFonts w:ascii="Times New Roman" w:hAnsi="Times New Roman" w:cs="Times New Roman"/>
-          <w:sz w:val="28"/>
-          <w:szCs w:val="28"/>
-        </w:rPr>
-        <w:t xml:space="preserve">Используются библиотеки </w:t>
+        <w:t>3</w:t>
+      </w:r>
+      <w:r>
+        <w:rPr>
+          <w:rFonts w:ascii="Times New Roman" w:hAnsi="Times New Roman" w:cs="Times New Roman"/>
+          <w:sz w:val="28"/>
+          <w:szCs w:val="28"/>
+        </w:rPr>
+        <w:t xml:space="preserve">, </w:t>
+      </w:r>
+      <w:r>
+        <w:rPr>
+          <w:rFonts w:ascii="Times New Roman" w:hAnsi="Times New Roman" w:cs="Times New Roman"/>
+          <w:sz w:val="28"/>
+          <w:szCs w:val="28"/>
+        </w:rPr>
+        <w:t xml:space="preserve">библиотеки </w:t>
       </w:r>
       <w:proofErr w:type="spellStart"/>
       <w:r>
@@ -160,29 +192,44 @@
           <w:rFonts w:ascii="Times New Roman" w:hAnsi="Times New Roman" w:cs="Times New Roman"/>
           <w:sz w:val="28"/>
           <w:szCs w:val="28"/>
+        </w:rPr>
+        <w:t xml:space="preserve">, </w:t>
+      </w:r>
+      <w:r>
+        <w:rPr>
+          <w:rFonts w:ascii="Times New Roman" w:hAnsi="Times New Roman" w:cs="Times New Roman"/>
+          <w:sz w:val="28"/>
+          <w:szCs w:val="28"/>
           <w:lang w:val="en-US"/>
         </w:rPr>
-        <w:t xml:space="preserve"> </w:t>
-      </w:r>
-      <w:r>
-        <w:rPr>
-          <w:rFonts w:ascii="Times New Roman" w:hAnsi="Times New Roman" w:cs="Times New Roman"/>
-          <w:sz w:val="28"/>
-          <w:szCs w:val="28"/>
-        </w:rPr>
-        <w:t xml:space="preserve">и </w:t>
-      </w:r>
-      <w:r>
-        <w:rPr>
-          <w:rFonts w:ascii="Times New Roman" w:hAnsi="Times New Roman" w:cs="Times New Roman"/>
-          <w:sz w:val="28"/>
-          <w:szCs w:val="28"/>
-          <w:lang w:val="en-US"/>
-        </w:rPr>
-        <w:t>sys.</w:t>
+        <w:t xml:space="preserve">sys </w:t>
+      </w:r>
+      <w:r>
+        <w:rPr>
+          <w:rFonts w:ascii="Times New Roman" w:hAnsi="Times New Roman" w:cs="Times New Roman"/>
+          <w:sz w:val="28"/>
+          <w:szCs w:val="28"/>
+        </w:rPr>
+        <w:t>и д</w:t>
       </w:r>
       <w:bookmarkStart w:id="0" w:name="_GoBack"/>
       <w:bookmarkEnd w:id="0"/>
+      <w:r>
+        <w:rPr>
+          <w:rFonts w:ascii="Times New Roman" w:hAnsi="Times New Roman" w:cs="Times New Roman"/>
+          <w:sz w:val="28"/>
+          <w:szCs w:val="28"/>
+        </w:rPr>
+        <w:t>ругие</w:t>
+      </w:r>
+      <w:r>
+        <w:rPr>
+          <w:rFonts w:ascii="Times New Roman" w:hAnsi="Times New Roman" w:cs="Times New Roman"/>
+          <w:sz w:val="28"/>
+          <w:szCs w:val="28"/>
+        </w:rPr>
+        <w:t>.</w:t>
+      </w:r>
       <w:r>
         <w:rPr>
           <w:rFonts w:ascii="Times New Roman" w:hAnsi="Times New Roman" w:cs="Times New Roman"/>

</xml_diff>